<commit_message>
pdf and docx update
</commit_message>
<xml_diff>
--- a/assets/TGPSI23R_2223221_GuilhermeBatista_STAND.docx
+++ b/assets/TGPSI23R_2223221_GuilhermeBatista_STAND.docx
@@ -108,6 +108,7 @@
     <w:p/>
     <w:p>
       <w:pPr>
+        <w:spacing w:line="360" w:lineRule="auto"/>
         <w:jc w:val="both"/>
         <w:rPr>
           <w:sz w:val="40"/>
@@ -323,6 +324,7 @@
           <w:sz w:val="28"/>
           <w:szCs w:val="28"/>
         </w:rPr>
+        <w:lastRenderedPageBreak/>
         <w:t>Guilherme Batista</w:t>
       </w:r>
       <w:r>
@@ -390,7 +392,6 @@
           <w:sz w:val="80"/>
           <w:szCs w:val="80"/>
         </w:rPr>
-        <w:lastRenderedPageBreak/>
         <w:t>Índice</w:t>
       </w:r>
     </w:p>
@@ -663,6 +664,7 @@
     </w:p>
     <w:p>
       <w:pPr>
+        <w:spacing w:line="360" w:lineRule="auto"/>
         <w:jc w:val="both"/>
         <w:rPr>
           <w:rFonts w:asciiTheme="majorHAnsi" w:hAnsiTheme="majorHAnsi" w:cstheme="majorHAnsi"/>
@@ -681,16 +683,18 @@
     </w:p>
     <w:p>
       <w:pPr>
-        <w:jc w:val="both"/>
-        <w:rPr>
-          <w:rFonts w:asciiTheme="majorHAnsi" w:hAnsiTheme="majorHAnsi" w:cstheme="majorHAnsi"/>
-          <w:sz w:val="30"/>
-          <w:szCs w:val="30"/>
-        </w:rPr>
-      </w:pPr>
-    </w:p>
-    <w:p>
-      <w:pPr>
+        <w:spacing w:line="360" w:lineRule="auto"/>
+        <w:jc w:val="both"/>
+        <w:rPr>
+          <w:rFonts w:asciiTheme="majorHAnsi" w:hAnsiTheme="majorHAnsi" w:cstheme="majorHAnsi"/>
+          <w:sz w:val="30"/>
+          <w:szCs w:val="30"/>
+        </w:rPr>
+      </w:pPr>
+    </w:p>
+    <w:p>
+      <w:pPr>
+        <w:spacing w:line="360" w:lineRule="auto"/>
         <w:jc w:val="both"/>
         <w:rPr>
           <w:rFonts w:asciiTheme="majorHAnsi" w:hAnsiTheme="majorHAnsi" w:cstheme="majorHAnsi"/>
@@ -709,16 +713,18 @@
     </w:p>
     <w:p>
       <w:pPr>
-        <w:jc w:val="both"/>
-        <w:rPr>
-          <w:rFonts w:asciiTheme="majorHAnsi" w:hAnsiTheme="majorHAnsi" w:cstheme="majorHAnsi"/>
-          <w:sz w:val="30"/>
-          <w:szCs w:val="30"/>
-        </w:rPr>
-      </w:pPr>
-    </w:p>
-    <w:p>
-      <w:pPr>
+        <w:spacing w:line="360" w:lineRule="auto"/>
+        <w:jc w:val="both"/>
+        <w:rPr>
+          <w:rFonts w:asciiTheme="majorHAnsi" w:hAnsiTheme="majorHAnsi" w:cstheme="majorHAnsi"/>
+          <w:sz w:val="30"/>
+          <w:szCs w:val="30"/>
+        </w:rPr>
+      </w:pPr>
+    </w:p>
+    <w:p>
+      <w:pPr>
+        <w:spacing w:line="360" w:lineRule="auto"/>
         <w:jc w:val="both"/>
         <w:rPr>
           <w:rFonts w:asciiTheme="majorHAnsi" w:hAnsiTheme="majorHAnsi" w:cstheme="majorHAnsi"/>
@@ -737,16 +743,18 @@
     </w:p>
     <w:p>
       <w:pPr>
-        <w:jc w:val="both"/>
-        <w:rPr>
-          <w:rFonts w:asciiTheme="majorHAnsi" w:hAnsiTheme="majorHAnsi" w:cstheme="majorHAnsi"/>
-          <w:sz w:val="30"/>
-          <w:szCs w:val="30"/>
-        </w:rPr>
-      </w:pPr>
-    </w:p>
-    <w:p>
-      <w:pPr>
+        <w:spacing w:line="360" w:lineRule="auto"/>
+        <w:jc w:val="both"/>
+        <w:rPr>
+          <w:rFonts w:asciiTheme="majorHAnsi" w:hAnsiTheme="majorHAnsi" w:cstheme="majorHAnsi"/>
+          <w:sz w:val="30"/>
+          <w:szCs w:val="30"/>
+        </w:rPr>
+      </w:pPr>
+    </w:p>
+    <w:p>
+      <w:pPr>
+        <w:spacing w:line="360" w:lineRule="auto"/>
         <w:jc w:val="both"/>
         <w:rPr>
           <w:rFonts w:asciiTheme="majorHAnsi" w:hAnsiTheme="majorHAnsi" w:cstheme="majorHAnsi"/>
@@ -781,50 +789,12 @@
     </w:p>
     <w:p>
       <w:pPr>
-        <w:jc w:val="both"/>
-        <w:rPr>
-          <w:rFonts w:asciiTheme="majorHAnsi" w:hAnsiTheme="majorHAnsi" w:cstheme="majorHAnsi"/>
-          <w:sz w:val="30"/>
-          <w:szCs w:val="30"/>
-        </w:rPr>
-      </w:pPr>
-    </w:p>
-    <w:p>
-      <w:pPr>
-        <w:jc w:val="both"/>
-        <w:rPr>
-          <w:rFonts w:asciiTheme="majorHAnsi" w:hAnsiTheme="majorHAnsi" w:cstheme="majorHAnsi"/>
-          <w:sz w:val="30"/>
-          <w:szCs w:val="30"/>
-        </w:rPr>
-      </w:pPr>
-    </w:p>
-    <w:p>
-      <w:pPr>
-        <w:jc w:val="both"/>
-        <w:rPr>
-          <w:rFonts w:asciiTheme="majorHAnsi" w:hAnsiTheme="majorHAnsi" w:cstheme="majorHAnsi"/>
-          <w:sz w:val="30"/>
-          <w:szCs w:val="30"/>
-        </w:rPr>
-      </w:pPr>
-    </w:p>
-    <w:p>
-      <w:pPr>
-        <w:rPr>
-          <w:rFonts w:ascii="Agency FB" w:hAnsi="Agency FB" w:cstheme="majorHAnsi"/>
-          <w:sz w:val="80"/>
-          <w:szCs w:val="80"/>
-        </w:rPr>
-      </w:pPr>
-    </w:p>
-    <w:p>
-      <w:pPr>
-        <w:jc w:val="center"/>
-        <w:rPr>
-          <w:rFonts w:ascii="Arial" w:hAnsi="Arial" w:cs="Arial"/>
-          <w:sz w:val="80"/>
-          <w:szCs w:val="80"/>
+        <w:spacing w:line="360" w:lineRule="auto"/>
+        <w:jc w:val="center"/>
+        <w:rPr>
+          <w:rFonts w:asciiTheme="majorHAnsi" w:hAnsiTheme="majorHAnsi" w:cstheme="majorHAnsi"/>
+          <w:sz w:val="30"/>
+          <w:szCs w:val="30"/>
         </w:rPr>
       </w:pPr>
       <w:r>
@@ -848,6 +818,7 @@
     </w:p>
     <w:p>
       <w:pPr>
+        <w:spacing w:line="360" w:lineRule="auto"/>
         <w:rPr>
           <w:rFonts w:asciiTheme="majorHAnsi" w:hAnsiTheme="majorHAnsi" w:cstheme="majorHAnsi"/>
           <w:sz w:val="30"/>
@@ -865,15 +836,17 @@
     </w:p>
     <w:p>
       <w:pPr>
-        <w:rPr>
-          <w:rFonts w:asciiTheme="majorHAnsi" w:hAnsiTheme="majorHAnsi" w:cstheme="majorHAnsi"/>
-          <w:sz w:val="30"/>
-          <w:szCs w:val="30"/>
-        </w:rPr>
-      </w:pPr>
-    </w:p>
-    <w:p>
-      <w:pPr>
+        <w:spacing w:line="360" w:lineRule="auto"/>
+        <w:rPr>
+          <w:rFonts w:asciiTheme="majorHAnsi" w:hAnsiTheme="majorHAnsi" w:cstheme="majorHAnsi"/>
+          <w:sz w:val="30"/>
+          <w:szCs w:val="30"/>
+        </w:rPr>
+      </w:pPr>
+    </w:p>
+    <w:p>
+      <w:pPr>
+        <w:spacing w:line="360" w:lineRule="auto"/>
         <w:rPr>
           <w:rFonts w:asciiTheme="majorHAnsi" w:hAnsiTheme="majorHAnsi" w:cstheme="majorHAnsi"/>
           <w:sz w:val="30"/>
@@ -1026,6 +999,7 @@
     </w:p>
     <w:p>
       <w:pPr>
+        <w:spacing w:line="360" w:lineRule="auto"/>
         <w:rPr>
           <w:noProof/>
         </w:rPr>
@@ -1061,7 +1035,7 @@
           <w:u w:val="single"/>
         </w:rPr>
         <w:drawing>
-          <wp:inline distT="0" distB="0" distL="0" distR="0" wp14:anchorId="3591D368" wp14:editId="1C5434A8">
+          <wp:inline distT="0" distB="0" distL="0" distR="0" wp14:anchorId="3591D368" wp14:editId="7CC3863B">
             <wp:extent cx="4791635" cy="1433830"/>
             <wp:effectExtent l="0" t="0" r="9525" b="0"/>
             <wp:docPr id="2" name="Imagem 2"/>
@@ -1186,40 +1160,41 @@
       <w:pPr>
         <w:jc w:val="center"/>
         <w:rPr>
+          <w:rFonts w:ascii="Arial Narrow" w:hAnsi="Arial Narrow"/>
+          <w:sz w:val="80"/>
+          <w:szCs w:val="80"/>
+        </w:rPr>
+      </w:pPr>
+      <w:r>
+        <w:rPr>
+          <w:rFonts w:ascii="Arial Narrow" w:hAnsi="Arial Narrow"/>
+          <w:sz w:val="80"/>
+          <w:szCs w:val="80"/>
+        </w:rPr>
+        <w:t xml:space="preserve">Vetores - </w:t>
+      </w:r>
+      <w:r>
+        <w:rPr>
+          <w:rFonts w:ascii="Arial Narrow" w:hAnsi="Arial Narrow"/>
+          <w:sz w:val="80"/>
+          <w:szCs w:val="80"/>
+        </w:rPr>
+        <w:t>REQ0002</w:t>
+      </w:r>
+    </w:p>
+    <w:p>
+      <w:pPr>
+        <w:jc w:val="center"/>
+        <w:rPr>
           <w:rFonts w:ascii="Agency FB" w:hAnsi="Agency FB" w:cstheme="majorHAnsi"/>
           <w:sz w:val="80"/>
           <w:szCs w:val="80"/>
         </w:rPr>
       </w:pPr>
-      <w:r>
-        <w:rPr>
-          <w:rFonts w:ascii="Agency FB" w:hAnsi="Agency FB" w:cstheme="majorHAnsi"/>
-          <w:sz w:val="80"/>
-          <w:szCs w:val="80"/>
-        </w:rPr>
-        <w:t xml:space="preserve">Vetores - </w:t>
-      </w:r>
-      <w:r>
-        <w:rPr>
-          <w:rFonts w:ascii="Agency FB" w:hAnsi="Agency FB" w:cstheme="majorHAnsi"/>
-          <w:sz w:val="80"/>
-          <w:szCs w:val="80"/>
-        </w:rPr>
-        <w:t>REQ0002</w:t>
-      </w:r>
-    </w:p>
-    <w:p>
-      <w:pPr>
-        <w:jc w:val="center"/>
-        <w:rPr>
-          <w:rFonts w:ascii="Agency FB" w:hAnsi="Agency FB" w:cstheme="majorHAnsi"/>
-          <w:sz w:val="80"/>
-          <w:szCs w:val="80"/>
-        </w:rPr>
-      </w:pPr>
-    </w:p>
-    <w:p>
-      <w:pPr>
+    </w:p>
+    <w:p>
+      <w:pPr>
+        <w:spacing w:line="360" w:lineRule="auto"/>
         <w:jc w:val="both"/>
         <w:rPr>
           <w:rFonts w:asciiTheme="majorHAnsi" w:hAnsiTheme="majorHAnsi" w:cstheme="majorHAnsi"/>
@@ -1318,83 +1293,39 @@
     </w:p>
     <w:p>
       <w:pPr>
-        <w:jc w:val="both"/>
-        <w:rPr>
-          <w:rFonts w:asciiTheme="majorHAnsi" w:hAnsiTheme="majorHAnsi" w:cstheme="majorHAnsi"/>
-          <w:sz w:val="30"/>
-          <w:szCs w:val="30"/>
-        </w:rPr>
-      </w:pPr>
-    </w:p>
-    <w:p>
-      <w:pPr>
-        <w:jc w:val="both"/>
-        <w:rPr>
-          <w:rFonts w:asciiTheme="majorHAnsi" w:hAnsiTheme="majorHAnsi" w:cstheme="majorHAnsi"/>
-          <w:sz w:val="30"/>
-          <w:szCs w:val="30"/>
-        </w:rPr>
-      </w:pPr>
-    </w:p>
-    <w:p>
-      <w:pPr>
-        <w:jc w:val="both"/>
-        <w:rPr>
-          <w:rFonts w:asciiTheme="majorHAnsi" w:hAnsiTheme="majorHAnsi" w:cstheme="majorHAnsi"/>
-          <w:sz w:val="30"/>
-          <w:szCs w:val="30"/>
-        </w:rPr>
-      </w:pPr>
-    </w:p>
-    <w:p>
-      <w:pPr>
-        <w:jc w:val="both"/>
-        <w:rPr>
-          <w:rFonts w:asciiTheme="majorHAnsi" w:hAnsiTheme="majorHAnsi" w:cstheme="majorHAnsi"/>
-          <w:sz w:val="30"/>
-          <w:szCs w:val="30"/>
-        </w:rPr>
-      </w:pPr>
-    </w:p>
-    <w:p>
-      <w:pPr>
-        <w:jc w:val="both"/>
-        <w:rPr>
-          <w:rFonts w:asciiTheme="majorHAnsi" w:hAnsiTheme="majorHAnsi" w:cstheme="majorHAnsi"/>
-          <w:sz w:val="30"/>
-          <w:szCs w:val="30"/>
-        </w:rPr>
-      </w:pPr>
-    </w:p>
-    <w:p>
-      <w:pPr>
-        <w:jc w:val="both"/>
-        <w:rPr>
-          <w:rFonts w:asciiTheme="majorHAnsi" w:hAnsiTheme="majorHAnsi" w:cstheme="majorHAnsi"/>
-          <w:sz w:val="30"/>
-          <w:szCs w:val="30"/>
-        </w:rPr>
-      </w:pPr>
-    </w:p>
-    <w:p>
-      <w:pPr>
-        <w:jc w:val="both"/>
-        <w:rPr>
-          <w:rFonts w:asciiTheme="majorHAnsi" w:hAnsiTheme="majorHAnsi" w:cstheme="majorHAnsi"/>
-          <w:sz w:val="30"/>
-          <w:szCs w:val="30"/>
-        </w:rPr>
-      </w:pPr>
-    </w:p>
-    <w:p>
-      <w:pPr>
-        <w:jc w:val="both"/>
-        <w:rPr>
-          <w:rFonts w:asciiTheme="majorHAnsi" w:hAnsiTheme="majorHAnsi" w:cstheme="majorHAnsi"/>
-          <w:sz w:val="30"/>
-          <w:szCs w:val="30"/>
-        </w:rPr>
-      </w:pPr>
+        <w:rPr>
+          <w:rFonts w:asciiTheme="majorHAnsi" w:hAnsiTheme="majorHAnsi" w:cstheme="majorHAnsi"/>
+          <w:sz w:val="30"/>
+          <w:szCs w:val="30"/>
+        </w:rPr>
+      </w:pPr>
+    </w:p>
+    <w:p>
+      <w:pPr>
+        <w:jc w:val="center"/>
+        <w:rPr>
+          <w:rFonts w:ascii="Arial Narrow" w:hAnsi="Arial Narrow"/>
+          <w:sz w:val="80"/>
+          <w:szCs w:val="80"/>
+        </w:rPr>
+      </w:pPr>
+      <w:r>
+        <w:rPr>
+          <w:rFonts w:ascii="Arial Narrow" w:hAnsi="Arial Narrow"/>
+          <w:sz w:val="80"/>
+          <w:szCs w:val="80"/>
+        </w:rPr>
+        <w:lastRenderedPageBreak/>
+        <w:t>Ponteiros</w:t>
+      </w:r>
+      <w:r>
+        <w:rPr>
+          <w:rFonts w:ascii="Arial Narrow" w:hAnsi="Arial Narrow"/>
+          <w:sz w:val="80"/>
+          <w:szCs w:val="80"/>
+        </w:rPr>
+        <w:t xml:space="preserve"> – REQ0003</w:t>
+      </w:r>
     </w:p>
     <w:p>
       <w:pPr>
@@ -1408,58 +1339,7 @@
     </w:p>
     <w:p>
       <w:pPr>
-        <w:jc w:val="center"/>
-        <w:rPr>
-          <w:rFonts w:ascii="Agency FB" w:hAnsi="Agency FB" w:cstheme="majorHAnsi"/>
-          <w:sz w:val="80"/>
-          <w:szCs w:val="80"/>
-        </w:rPr>
-      </w:pPr>
-      <w:r>
-        <w:rPr>
-          <w:rFonts w:ascii="Agency FB" w:hAnsi="Agency FB" w:cstheme="majorHAnsi"/>
-          <w:sz w:val="80"/>
-          <w:szCs w:val="80"/>
-        </w:rPr>
-        <w:t>Ponteiros</w:t>
-      </w:r>
-      <w:r>
-        <w:rPr>
-          <w:rFonts w:ascii="Agency FB" w:hAnsi="Agency FB" w:cstheme="majorHAnsi"/>
-          <w:sz w:val="80"/>
-          <w:szCs w:val="80"/>
-        </w:rPr>
-        <w:t xml:space="preserve"> –</w:t>
-      </w:r>
-      <w:r>
-        <w:rPr>
-          <w:rFonts w:ascii="Agency FB" w:hAnsi="Agency FB" w:cstheme="majorHAnsi"/>
-          <w:sz w:val="80"/>
-          <w:szCs w:val="80"/>
-        </w:rPr>
-        <w:t xml:space="preserve"> </w:t>
-      </w:r>
-      <w:r>
-        <w:rPr>
-          <w:rFonts w:ascii="Agency FB" w:hAnsi="Agency FB" w:cstheme="majorHAnsi"/>
-          <w:sz w:val="80"/>
-          <w:szCs w:val="80"/>
-        </w:rPr>
-        <w:t>REQ0003</w:t>
-      </w:r>
-    </w:p>
-    <w:p>
-      <w:pPr>
-        <w:jc w:val="center"/>
-        <w:rPr>
-          <w:rFonts w:ascii="Agency FB" w:hAnsi="Agency FB" w:cstheme="majorHAnsi"/>
-          <w:sz w:val="80"/>
-          <w:szCs w:val="80"/>
-        </w:rPr>
-      </w:pPr>
-    </w:p>
-    <w:p>
-      <w:pPr>
+        <w:spacing w:line="360" w:lineRule="auto"/>
         <w:rPr>
           <w:rFonts w:asciiTheme="majorHAnsi" w:hAnsiTheme="majorHAnsi" w:cstheme="majorHAnsi"/>
           <w:sz w:val="30"/>
@@ -1610,14 +1490,14 @@
       <w:pPr>
         <w:jc w:val="center"/>
         <w:rPr>
-          <w:rFonts w:ascii="Agency FB" w:hAnsi="Agency FB" w:cstheme="majorHAnsi"/>
-          <w:sz w:val="80"/>
-          <w:szCs w:val="80"/>
-        </w:rPr>
-      </w:pPr>
-      <w:r>
-        <w:rPr>
-          <w:rFonts w:ascii="Agency FB" w:hAnsi="Agency FB" w:cstheme="majorHAnsi"/>
+          <w:rFonts w:ascii="Arial Narrow" w:hAnsi="Arial Narrow"/>
+          <w:sz w:val="80"/>
+          <w:szCs w:val="80"/>
+        </w:rPr>
+      </w:pPr>
+      <w:r>
+        <w:rPr>
+          <w:rFonts w:ascii="Arial Narrow" w:hAnsi="Arial Narrow"/>
           <w:sz w:val="80"/>
           <w:szCs w:val="80"/>
         </w:rPr>
@@ -1626,7 +1506,7 @@
       </w:r>
       <w:r>
         <w:rPr>
-          <w:rFonts w:ascii="Agency FB" w:hAnsi="Agency FB" w:cstheme="majorHAnsi"/>
+          <w:rFonts w:ascii="Arial Narrow" w:hAnsi="Arial Narrow"/>
           <w:sz w:val="80"/>
           <w:szCs w:val="80"/>
         </w:rPr>
@@ -1645,6 +1525,7 @@
     </w:p>
     <w:p>
       <w:pPr>
+        <w:spacing w:line="360" w:lineRule="auto"/>
         <w:jc w:val="both"/>
         <w:rPr>
           <w:rFonts w:asciiTheme="majorHAnsi" w:hAnsiTheme="majorHAnsi" w:cstheme="majorHAnsi"/>
@@ -1929,14 +1810,14 @@
       <w:pPr>
         <w:jc w:val="center"/>
         <w:rPr>
-          <w:rFonts w:ascii="Agency FB" w:hAnsi="Agency FB" w:cstheme="majorHAnsi"/>
-          <w:sz w:val="80"/>
-          <w:szCs w:val="80"/>
-        </w:rPr>
-      </w:pPr>
-      <w:r>
-        <w:rPr>
-          <w:rFonts w:ascii="Agency FB" w:hAnsi="Agency FB" w:cstheme="majorHAnsi"/>
+          <w:rFonts w:ascii="Arial Narrow" w:hAnsi="Arial Narrow"/>
+          <w:sz w:val="80"/>
+          <w:szCs w:val="80"/>
+        </w:rPr>
+      </w:pPr>
+      <w:r>
+        <w:rPr>
+          <w:rFonts w:ascii="Arial Narrow" w:hAnsi="Arial Narrow"/>
           <w:sz w:val="80"/>
           <w:szCs w:val="80"/>
         </w:rPr>
@@ -1945,25 +1826,26 @@
       </w:r>
       <w:r>
         <w:rPr>
+          <w:rFonts w:ascii="Arial Narrow" w:hAnsi="Arial Narrow"/>
+          <w:sz w:val="80"/>
+          <w:szCs w:val="80"/>
+        </w:rPr>
+        <w:t xml:space="preserve">REQ0005 </w:t>
+      </w:r>
+    </w:p>
+    <w:p>
+      <w:pPr>
+        <w:jc w:val="center"/>
+        <w:rPr>
           <w:rFonts w:ascii="Agency FB" w:hAnsi="Agency FB" w:cstheme="majorHAnsi"/>
           <w:sz w:val="80"/>
           <w:szCs w:val="80"/>
         </w:rPr>
-        <w:t xml:space="preserve">REQ0005 </w:t>
-      </w:r>
-    </w:p>
-    <w:p>
-      <w:pPr>
-        <w:jc w:val="center"/>
-        <w:rPr>
-          <w:rFonts w:ascii="Agency FB" w:hAnsi="Agency FB" w:cstheme="majorHAnsi"/>
-          <w:sz w:val="80"/>
-          <w:szCs w:val="80"/>
-        </w:rPr>
-      </w:pPr>
-    </w:p>
-    <w:p>
-      <w:pPr>
+      </w:pPr>
+    </w:p>
+    <w:p>
+      <w:pPr>
+        <w:spacing w:line="360" w:lineRule="auto"/>
         <w:rPr>
           <w:rFonts w:asciiTheme="majorHAnsi" w:hAnsiTheme="majorHAnsi" w:cstheme="majorHAnsi"/>
           <w:sz w:val="30"/>
@@ -2174,14 +2056,14 @@
       <w:pPr>
         <w:jc w:val="center"/>
         <w:rPr>
-          <w:rFonts w:ascii="Agency FB" w:hAnsi="Agency FB"/>
-          <w:sz w:val="80"/>
-          <w:szCs w:val="80"/>
-        </w:rPr>
-      </w:pPr>
-      <w:r>
-        <w:rPr>
-          <w:rFonts w:ascii="Agency FB" w:hAnsi="Agency FB"/>
+          <w:rFonts w:ascii="Arial Narrow" w:hAnsi="Arial Narrow"/>
+          <w:sz w:val="80"/>
+          <w:szCs w:val="80"/>
+        </w:rPr>
+      </w:pPr>
+      <w:r>
+        <w:rPr>
+          <w:rFonts w:ascii="Arial Narrow" w:hAnsi="Arial Narrow"/>
           <w:sz w:val="80"/>
           <w:szCs w:val="80"/>
         </w:rPr>
@@ -2201,6 +2083,7 @@
     </w:p>
     <w:p>
       <w:pPr>
+        <w:spacing w:line="360" w:lineRule="auto"/>
         <w:rPr>
           <w:rFonts w:asciiTheme="majorHAnsi" w:hAnsiTheme="majorHAnsi" w:cstheme="majorHAnsi"/>
           <w:sz w:val="30"/>
@@ -2618,6 +2501,7 @@
     </w:p>
     <w:p>
       <w:pPr>
+        <w:spacing w:line="360" w:lineRule="auto"/>
         <w:rPr>
           <w:rFonts w:asciiTheme="majorHAnsi" w:hAnsiTheme="majorHAnsi" w:cstheme="majorHAnsi"/>
           <w:sz w:val="30"/>

</xml_diff>